<commit_message>
dabar turi but gerai
</commit_message>
<xml_diff>
--- a/pirmas.docx
+++ b/pirmas.docx
@@ -5,7 +5,7 @@
     <w:p>
       <w:proofErr w:type="spellStart"/>
       <w:r>
-        <w:t>Piras</w:t>
+        <w:t>Dfsdfsdfsdf</w:t>
       </w:r>
       <w:proofErr w:type="spellEnd"/>
       <w:r>
@@ -13,20 +13,102 @@
       </w:r>
       <w:proofErr w:type="spellStart"/>
       <w:r>
-        <w:t>ahahaha</w:t>
-      </w:r>
-      <w:proofErr w:type="spellEnd"/>
-    </w:p>
-    <w:p>
-      <w:proofErr w:type="spellStart"/>
-      <w:r>
-        <w:t>Wertwerw</w:t>
-      </w:r>
-      <w:proofErr w:type="spellEnd"/>
-    </w:p>
-    <w:p>
-      <w:r>
-        <w:t>eWWWW</w:t>
+        <w:t>sdf</w:t>
+      </w:r>
+      <w:proofErr w:type="spellEnd"/>
+      <w:r>
+        <w:t xml:space="preserve"> s</w:t>
+      </w:r>
+    </w:p>
+    <w:p>
+      <w:proofErr w:type="spellStart"/>
+      <w:r>
+        <w:t>Df</w:t>
+      </w:r>
+      <w:proofErr w:type="spellEnd"/>
+      <w:r>
+        <w:t xml:space="preserve"> </w:t>
+      </w:r>
+      <w:proofErr w:type="spellStart"/>
+      <w:r>
+        <w:t>sd</w:t>
+      </w:r>
+      <w:proofErr w:type="spellEnd"/>
+    </w:p>
+    <w:p>
+      <w:r>
+        <w:t xml:space="preserve">F </w:t>
+      </w:r>
+    </w:p>
+    <w:p>
+      <w:proofErr w:type="spellStart"/>
+      <w:r>
+        <w:t>Sdf</w:t>
+      </w:r>
+      <w:proofErr w:type="spellEnd"/>
+    </w:p>
+    <w:p>
+      <w:r>
+        <w:t xml:space="preserve"> </w:t>
+      </w:r>
+      <w:proofErr w:type="spellStart"/>
+      <w:r>
+        <w:t>Sd</w:t>
+      </w:r>
+      <w:proofErr w:type="spellEnd"/>
+    </w:p>
+    <w:p>
+      <w:r>
+        <w:t>F s</w:t>
+      </w:r>
+    </w:p>
+    <w:p>
+      <w:proofErr w:type="spellStart"/>
+      <w:r>
+        <w:t>Df</w:t>
+      </w:r>
+      <w:proofErr w:type="spellEnd"/>
+    </w:p>
+    <w:p>
+      <w:r>
+        <w:t xml:space="preserve"> </w:t>
+      </w:r>
+      <w:proofErr w:type="spellStart"/>
+      <w:r>
+        <w:t>Sd</w:t>
+      </w:r>
+      <w:proofErr w:type="spellEnd"/>
+    </w:p>
+    <w:p>
+      <w:r>
+        <w:t>F s</w:t>
+      </w:r>
+    </w:p>
+    <w:p>
+      <w:proofErr w:type="spellStart"/>
+      <w:r>
+        <w:t>Df</w:t>
+      </w:r>
+      <w:proofErr w:type="spellEnd"/>
+    </w:p>
+    <w:p>
+      <w:r>
+        <w:t xml:space="preserve"> </w:t>
+      </w:r>
+      <w:proofErr w:type="spellStart"/>
+      <w:r>
+        <w:t>Sd</w:t>
+      </w:r>
+      <w:proofErr w:type="spellEnd"/>
+    </w:p>
+    <w:p>
+      <w:r>
+        <w:t>F s</w:t>
+      </w:r>
+    </w:p>
+    <w:p>
+      <w:r>
+        <w:t>d</w:t>
       </w:r>
       <w:bookmarkStart w:id="0" w:name="_GoBack"/>
       <w:bookmarkEnd w:id="0"/>

</xml_diff>